<commit_message>
Added some general comments
</commit_message>
<xml_diff>
--- a/Exam tips/Tech Comparisons/Storage Tools Comparions.docx
+++ b/Exam tips/Tech Comparisons/Storage Tools Comparions.docx
@@ -248,6 +248,7 @@
         </w:rPr>
         <w:t>in Spanner</w:t>
       </w:r>
+      <w:bookmarkStart w:id="0" w:name="_GoBack"/>
       <w:r>
         <w:rPr>
           <w:rFonts w:ascii="SimSun" w:hAnsi="SimSun" w:eastAsia="SimSun" w:cs="SimSun"/>
@@ -296,6 +297,7 @@
           </wp:inline>
         </w:drawing>
       </w:r>
+      <w:bookmarkEnd w:id="0"/>
     </w:p>
     <w:p>
       <w:r>
@@ -1716,7 +1718,6 @@
         </w:rPr>
         <w:t xml:space="preserve">so </w:t>
       </w:r>
-      <w:bookmarkStart w:id="0" w:name="_GoBack"/>
       <w:r>
         <w:rPr>
           <w:rFonts w:hint="default" w:ascii="Times New Roman" w:hAnsi="Times New Roman" w:eastAsia="SimSun"/>
@@ -1729,7 +1730,6 @@
         </w:rPr>
         <w:t xml:space="preserve">existing code has to be redesigned </w:t>
       </w:r>
-      <w:bookmarkEnd w:id="0"/>
       <w:r>
         <w:rPr>
           <w:rFonts w:hint="default" w:ascii="Times New Roman" w:hAnsi="Times New Roman" w:eastAsia="SimSun"/>

</xml_diff>